<commit_message>
Diagrama normalizado y corregido
</commit_message>
<xml_diff>
--- a/Requerimientos bases de datos.docx
+++ b/Requerimientos bases de datos.docx
@@ -140,6 +140,18 @@
           <w:ilvl w:val="0"/>
           <w:numId w:val="1"/>
         </w:numPr>
+      </w:pPr>
+      <w:r>
+        <w:t>Precio de venta</w:t>
+      </w:r>
+    </w:p>
+    <w:p>
+      <w:pPr>
+        <w:pStyle w:val="Prrafodelista"/>
+        <w:numPr>
+          <w:ilvl w:val="0"/>
+          <w:numId w:val="1"/>
+        </w:numPr>
         <w:rPr>
           <w:highlight w:val="cyan"/>
         </w:rPr>
@@ -326,16 +338,11 @@
       </w:r>
     </w:p>
     <w:p>
-      <w:proofErr w:type="spellStart"/>
       <w:r>
         <w:t>Envi</w:t>
       </w:r>
       <w:r>
-        <w:t>o</w:t>
-      </w:r>
-      <w:proofErr w:type="spellEnd"/>
-      <w:r>
-        <w:t>:</w:t>
+        <w:t>o:</w:t>
       </w:r>
     </w:p>
     <w:p>
@@ -409,14 +416,12 @@
           <w:highlight w:val="cyan"/>
         </w:rPr>
       </w:pPr>
-      <w:proofErr w:type="spellStart"/>
       <w:r>
         <w:rPr>
           <w:highlight w:val="cyan"/>
         </w:rPr>
         <w:t>Currier</w:t>
       </w:r>
-      <w:proofErr w:type="spellEnd"/>
     </w:p>
     <w:p>
       <w:r>
@@ -478,13 +483,8 @@
       </w:r>
     </w:p>
     <w:p>
-      <w:proofErr w:type="spellStart"/>
-      <w:r>
-        <w:t>Currier</w:t>
-      </w:r>
-      <w:proofErr w:type="spellEnd"/>
-      <w:r>
-        <w:t>:</w:t>
+      <w:r>
+        <w:t>Currier:</w:t>
       </w:r>
     </w:p>
     <w:p>
@@ -502,6 +502,7 @@
         <w:rPr>
           <w:highlight w:val="yellow"/>
         </w:rPr>
+        <w:lastRenderedPageBreak/>
         <w:t>ID</w:t>
       </w:r>
     </w:p>
@@ -514,7 +515,6 @@
         </w:numPr>
       </w:pPr>
       <w:r>
-        <w:lastRenderedPageBreak/>
         <w:t>Nombre</w:t>
       </w:r>
     </w:p>
@@ -2084,6 +2084,7 @@
     <w:lsdException w:name="HTML Sample" w:semiHidden="1" w:unhideWhenUsed="1"/>
     <w:lsdException w:name="HTML Typewriter" w:semiHidden="1" w:unhideWhenUsed="1"/>
     <w:lsdException w:name="HTML Variable" w:semiHidden="1" w:unhideWhenUsed="1"/>
+    <w:lsdException w:name="Normal Table" w:semiHidden="1" w:unhideWhenUsed="1"/>
     <w:lsdException w:name="annotation subject" w:semiHidden="1" w:unhideWhenUsed="1"/>
     <w:lsdException w:name="No List" w:semiHidden="1" w:unhideWhenUsed="1"/>
     <w:lsdException w:name="Outline List 1" w:semiHidden="1" w:unhideWhenUsed="1"/>
@@ -2130,8 +2131,10 @@
     <w:lsdException w:name="Table Subtle 2" w:semiHidden="1" w:unhideWhenUsed="1"/>
     <w:lsdException w:name="Table Web 1" w:semiHidden="1" w:unhideWhenUsed="1"/>
     <w:lsdException w:name="Table Web 2" w:semiHidden="1" w:unhideWhenUsed="1"/>
+    <w:lsdException w:name="Table Web 3" w:semiHidden="1" w:unhideWhenUsed="1"/>
     <w:lsdException w:name="Balloon Text" w:semiHidden="1" w:unhideWhenUsed="1"/>
     <w:lsdException w:name="Table Grid" w:uiPriority="39"/>
+    <w:lsdException w:name="Table Theme" w:semiHidden="1" w:unhideWhenUsed="1"/>
     <w:lsdException w:name="Placeholder Text" w:semiHidden="1"/>
     <w:lsdException w:name="No Spacing" w:uiPriority="1" w:qFormat="1"/>
     <w:lsdException w:name="Light Shading" w:uiPriority="60"/>

</xml_diff>